<commit_message>
Week 2: Upload C# Exercises for Creational Patterns Workshop
</commit_message>
<xml_diff>
--- a/Semana 2 - Patrones Creacionales/Taller Patrones/Sesion 2 - Ejercicio Implementar Patrones.docx
+++ b/Semana 2 - Patrones Creacionales/Taller Patrones/Sesion 2 - Ejercicio Implementar Patrones.docx
@@ -98,11 +98,13 @@
       <w:pPr>
         <w:pStyle w:val="Ttulo1"/>
         <w:rPr>
+          <w:color w:val="auto"/>
           <w:lang w:val="es-CO"/>
         </w:rPr>
       </w:pPr>
       <w:r>
         <w:rPr>
+          <w:color w:val="auto"/>
           <w:lang w:val="es-CO"/>
         </w:rPr>
         <w:lastRenderedPageBreak/>
@@ -197,11 +199,13 @@
       <w:pPr>
         <w:pStyle w:val="Ttulo1"/>
         <w:rPr>
+          <w:color w:val="auto"/>
           <w:lang w:val="es-CO"/>
         </w:rPr>
       </w:pPr>
       <w:r>
         <w:rPr>
+          <w:color w:val="auto"/>
           <w:lang w:val="es-CO"/>
         </w:rPr>
         <w:t>Introducción</w:t>
@@ -230,6 +234,7 @@
       </w:pPr>
       <w:r>
         <w:rPr>
+          <w:color w:val="auto"/>
           <w:lang w:val="es-CO"/>
         </w:rPr>
         <w:t>Resultados</w:t>
@@ -237,7 +242,6 @@
     </w:p>
     <w:p>
       <w:pPr>
-        <w:pStyle w:val="Ttulo1"/>
         <w:rPr>
           <w:lang w:val="es-CO"/>
         </w:rPr>
@@ -246,6 +250,962 @@
         <w:rPr>
           <w:lang w:val="es-CO"/>
         </w:rPr>
+        <w:t xml:space="preserve">Repositorio </w:t>
+      </w:r>
+      <w:hyperlink r:id="rId6" w:history="1">
+        <w:r>
+          <w:rPr>
+            <w:rStyle w:val="Hipervnculo"/>
+            <w:b/>
+            <w:bCs/>
+            <w:lang w:val="es-CO"/>
+          </w:rPr>
+          <w:t>Aq</w:t>
+        </w:r>
+        <w:r>
+          <w:rPr>
+            <w:rStyle w:val="Hipervnculo"/>
+            <w:b/>
+            <w:bCs/>
+            <w:lang w:val="es-CO"/>
+          </w:rPr>
+          <w:t>u</w:t>
+        </w:r>
+        <w:r>
+          <w:rPr>
+            <w:rStyle w:val="Hipervnculo"/>
+            <w:b/>
+            <w:bCs/>
+            <w:lang w:val="es-CO"/>
+          </w:rPr>
+          <w:t>í</w:t>
+        </w:r>
+      </w:hyperlink>
+    </w:p>
+    <w:p>
+      <w:pPr>
+        <w:pStyle w:val="Prrafodelista"/>
+        <w:numPr>
+          <w:ilvl w:val="0"/>
+          <w:numId w:val="10"/>
+        </w:numPr>
+        <w:rPr>
+          <w:lang w:val="es-CO"/>
+        </w:rPr>
+      </w:pPr>
+      <w:r>
+        <w:rPr>
+          <w:lang w:val="es-CO"/>
+        </w:rPr>
+        <w:t xml:space="preserve">Resultados del patrón </w:t>
+      </w:r>
+      <w:proofErr w:type="spellStart"/>
+      <w:r>
+        <w:rPr>
+          <w:b/>
+          <w:bCs/>
+          <w:lang w:val="es-CO"/>
+        </w:rPr>
+        <w:t>Singleton</w:t>
+      </w:r>
+      <w:proofErr w:type="spellEnd"/>
+      <w:r>
+        <w:rPr>
+          <w:lang w:val="es-CO"/>
+        </w:rPr>
+        <w:t>:</w:t>
+      </w:r>
+    </w:p>
+    <w:p>
+      <w:pPr>
+        <w:keepNext/>
+      </w:pPr>
+      <w:r>
+        <w:rPr>
+          <w:noProof/>
+          <w:lang w:val="es-CO"/>
+        </w:rPr>
+        <w:drawing>
+          <wp:inline distT="0" distB="0" distL="0" distR="0" wp14:anchorId="7F6A050F" wp14:editId="7B39E016">
+            <wp:extent cx="5486400" cy="3112770"/>
+            <wp:effectExtent l="0" t="0" r="0" b="0"/>
+            <wp:docPr id="784266679" name="Imagen 1"/>
+            <wp:cNvGraphicFramePr>
+              <a:graphicFrameLocks xmlns:a="http://schemas.openxmlformats.org/drawingml/2006/main" noChangeAspect="1"/>
+            </wp:cNvGraphicFramePr>
+            <a:graphic xmlns:a="http://schemas.openxmlformats.org/drawingml/2006/main">
+              <a:graphicData uri="http://schemas.openxmlformats.org/drawingml/2006/picture">
+                <pic:pic xmlns:pic="http://schemas.openxmlformats.org/drawingml/2006/picture">
+                  <pic:nvPicPr>
+                    <pic:cNvPr id="784266679" name=""/>
+                    <pic:cNvPicPr/>
+                  </pic:nvPicPr>
+                  <pic:blipFill>
+                    <a:blip r:embed="rId7"/>
+                    <a:stretch>
+                      <a:fillRect/>
+                    </a:stretch>
+                  </pic:blipFill>
+                  <pic:spPr>
+                    <a:xfrm>
+                      <a:off x="0" y="0"/>
+                      <a:ext cx="5486400" cy="3112770"/>
+                    </a:xfrm>
+                    <a:prstGeom prst="rect">
+                      <a:avLst/>
+                    </a:prstGeom>
+                  </pic:spPr>
+                </pic:pic>
+              </a:graphicData>
+            </a:graphic>
+          </wp:inline>
+        </w:drawing>
+      </w:r>
+    </w:p>
+    <w:p>
+      <w:pPr>
+        <w:pStyle w:val="Descripcin"/>
+        <w:jc w:val="center"/>
+        <w:rPr>
+          <w:b w:val="0"/>
+          <w:bCs w:val="0"/>
+          <w:color w:val="auto"/>
+        </w:rPr>
+      </w:pPr>
+      <w:proofErr w:type="spellStart"/>
+      <w:r>
+        <w:rPr>
+          <w:b w:val="0"/>
+          <w:bCs w:val="0"/>
+          <w:color w:val="auto"/>
+        </w:rPr>
+        <w:t>Ilustración</w:t>
+      </w:r>
+      <w:proofErr w:type="spellEnd"/>
+      <w:r>
+        <w:rPr>
+          <w:b w:val="0"/>
+          <w:bCs w:val="0"/>
+          <w:color w:val="auto"/>
+        </w:rPr>
+        <w:t xml:space="preserve"> </w:t>
+      </w:r>
+      <w:r>
+        <w:rPr>
+          <w:b w:val="0"/>
+          <w:bCs w:val="0"/>
+          <w:color w:val="auto"/>
+        </w:rPr>
+        <w:fldChar w:fldCharType="begin"/>
+      </w:r>
+      <w:r>
+        <w:rPr>
+          <w:b w:val="0"/>
+          <w:bCs w:val="0"/>
+          <w:color w:val="auto"/>
+        </w:rPr>
+        <w:instrText xml:space="preserve"> SEQ Ilustración \* ARABIC </w:instrText>
+      </w:r>
+      <w:r>
+        <w:rPr>
+          <w:b w:val="0"/>
+          <w:bCs w:val="0"/>
+          <w:color w:val="auto"/>
+        </w:rPr>
+        <w:fldChar w:fldCharType="separate"/>
+      </w:r>
+      <w:r>
+        <w:rPr>
+          <w:b w:val="0"/>
+          <w:bCs w:val="0"/>
+          <w:noProof/>
+          <w:color w:val="auto"/>
+        </w:rPr>
+        <w:t>1</w:t>
+      </w:r>
+      <w:r>
+        <w:rPr>
+          <w:b w:val="0"/>
+          <w:bCs w:val="0"/>
+          <w:color w:val="auto"/>
+        </w:rPr>
+        <w:fldChar w:fldCharType="end"/>
+      </w:r>
+      <w:r>
+        <w:rPr>
+          <w:b w:val="0"/>
+          <w:bCs w:val="0"/>
+          <w:color w:val="auto"/>
+        </w:rPr>
+        <w:t xml:space="preserve">: </w:t>
+      </w:r>
+      <w:proofErr w:type="spellStart"/>
+      <w:r>
+        <w:rPr>
+          <w:b w:val="0"/>
+          <w:bCs w:val="0"/>
+          <w:color w:val="auto"/>
+        </w:rPr>
+        <w:t>Patrón</w:t>
+      </w:r>
+      <w:proofErr w:type="spellEnd"/>
+      <w:r>
+        <w:rPr>
+          <w:b w:val="0"/>
+          <w:bCs w:val="0"/>
+          <w:color w:val="auto"/>
+        </w:rPr>
+        <w:t xml:space="preserve"> Singleton.</w:t>
+      </w:r>
+    </w:p>
+    <w:p>
+      <w:pPr>
+        <w:pStyle w:val="Prrafodelista"/>
+        <w:numPr>
+          <w:ilvl w:val="0"/>
+          <w:numId w:val="10"/>
+        </w:numPr>
+        <w:rPr>
+          <w:lang w:val="es-CO"/>
+        </w:rPr>
+      </w:pPr>
+      <w:r>
+        <w:rPr>
+          <w:lang w:val="es-CO"/>
+        </w:rPr>
+        <w:t xml:space="preserve">Resultados del patrón </w:t>
+      </w:r>
+      <w:r>
+        <w:rPr>
+          <w:b/>
+          <w:bCs/>
+          <w:lang w:val="es-CO"/>
+        </w:rPr>
+        <w:t xml:space="preserve">Factory </w:t>
+      </w:r>
+      <w:proofErr w:type="spellStart"/>
+      <w:r>
+        <w:rPr>
+          <w:b/>
+          <w:bCs/>
+          <w:lang w:val="es-CO"/>
+        </w:rPr>
+        <w:t>Method</w:t>
+      </w:r>
+      <w:proofErr w:type="spellEnd"/>
+      <w:r>
+        <w:rPr>
+          <w:lang w:val="es-CO"/>
+        </w:rPr>
+        <w:t>:</w:t>
+      </w:r>
+    </w:p>
+    <w:p>
+      <w:pPr>
+        <w:keepNext/>
+      </w:pPr>
+      <w:r>
+        <w:rPr>
+          <w:noProof/>
+          <w:lang w:val="es-CO"/>
+        </w:rPr>
+        <w:lastRenderedPageBreak/>
+        <w:drawing>
+          <wp:inline distT="0" distB="0" distL="0" distR="0" wp14:anchorId="71DB1171" wp14:editId="51270788">
+            <wp:extent cx="5486400" cy="3112770"/>
+            <wp:effectExtent l="0" t="0" r="0" b="0"/>
+            <wp:docPr id="328062062" name="Imagen 1"/>
+            <wp:cNvGraphicFramePr>
+              <a:graphicFrameLocks xmlns:a="http://schemas.openxmlformats.org/drawingml/2006/main" noChangeAspect="1"/>
+            </wp:cNvGraphicFramePr>
+            <a:graphic xmlns:a="http://schemas.openxmlformats.org/drawingml/2006/main">
+              <a:graphicData uri="http://schemas.openxmlformats.org/drawingml/2006/picture">
+                <pic:pic xmlns:pic="http://schemas.openxmlformats.org/drawingml/2006/picture">
+                  <pic:nvPicPr>
+                    <pic:cNvPr id="328062062" name=""/>
+                    <pic:cNvPicPr/>
+                  </pic:nvPicPr>
+                  <pic:blipFill>
+                    <a:blip r:embed="rId8"/>
+                    <a:stretch>
+                      <a:fillRect/>
+                    </a:stretch>
+                  </pic:blipFill>
+                  <pic:spPr>
+                    <a:xfrm>
+                      <a:off x="0" y="0"/>
+                      <a:ext cx="5486400" cy="3112770"/>
+                    </a:xfrm>
+                    <a:prstGeom prst="rect">
+                      <a:avLst/>
+                    </a:prstGeom>
+                  </pic:spPr>
+                </pic:pic>
+              </a:graphicData>
+            </a:graphic>
+          </wp:inline>
+        </w:drawing>
+      </w:r>
+    </w:p>
+    <w:p>
+      <w:pPr>
+        <w:pStyle w:val="Descripcin"/>
+        <w:jc w:val="center"/>
+        <w:rPr>
+          <w:b w:val="0"/>
+          <w:bCs w:val="0"/>
+          <w:color w:val="auto"/>
+        </w:rPr>
+      </w:pPr>
+      <w:proofErr w:type="spellStart"/>
+      <w:r>
+        <w:rPr>
+          <w:b w:val="0"/>
+          <w:bCs w:val="0"/>
+          <w:color w:val="auto"/>
+        </w:rPr>
+        <w:t>Ilustración</w:t>
+      </w:r>
+      <w:proofErr w:type="spellEnd"/>
+      <w:r>
+        <w:rPr>
+          <w:b w:val="0"/>
+          <w:bCs w:val="0"/>
+          <w:color w:val="auto"/>
+        </w:rPr>
+        <w:t xml:space="preserve"> </w:t>
+      </w:r>
+      <w:r>
+        <w:rPr>
+          <w:b w:val="0"/>
+          <w:bCs w:val="0"/>
+          <w:color w:val="auto"/>
+        </w:rPr>
+        <w:fldChar w:fldCharType="begin"/>
+      </w:r>
+      <w:r>
+        <w:rPr>
+          <w:b w:val="0"/>
+          <w:bCs w:val="0"/>
+          <w:color w:val="auto"/>
+        </w:rPr>
+        <w:instrText xml:space="preserve"> SEQ Ilustración \* ARABIC </w:instrText>
+      </w:r>
+      <w:r>
+        <w:rPr>
+          <w:b w:val="0"/>
+          <w:bCs w:val="0"/>
+          <w:color w:val="auto"/>
+        </w:rPr>
+        <w:fldChar w:fldCharType="separate"/>
+      </w:r>
+      <w:r>
+        <w:rPr>
+          <w:b w:val="0"/>
+          <w:bCs w:val="0"/>
+          <w:noProof/>
+          <w:color w:val="auto"/>
+        </w:rPr>
+        <w:t>2</w:t>
+      </w:r>
+      <w:r>
+        <w:rPr>
+          <w:b w:val="0"/>
+          <w:bCs w:val="0"/>
+          <w:color w:val="auto"/>
+        </w:rPr>
+        <w:fldChar w:fldCharType="end"/>
+      </w:r>
+      <w:r>
+        <w:rPr>
+          <w:b w:val="0"/>
+          <w:bCs w:val="0"/>
+          <w:color w:val="auto"/>
+        </w:rPr>
+        <w:t xml:space="preserve">: </w:t>
+      </w:r>
+      <w:proofErr w:type="spellStart"/>
+      <w:r>
+        <w:rPr>
+          <w:b w:val="0"/>
+          <w:bCs w:val="0"/>
+          <w:color w:val="auto"/>
+        </w:rPr>
+        <w:t>Patrón</w:t>
+      </w:r>
+      <w:proofErr w:type="spellEnd"/>
+      <w:r>
+        <w:rPr>
+          <w:b w:val="0"/>
+          <w:bCs w:val="0"/>
+          <w:color w:val="auto"/>
+        </w:rPr>
+        <w:t xml:space="preserve"> Factory Method.</w:t>
+      </w:r>
+    </w:p>
+    <w:p/>
+    <w:p>
+      <w:pPr>
+        <w:numPr>
+          <w:ilvl w:val="0"/>
+          <w:numId w:val="11"/>
+        </w:numPr>
+        <w:rPr>
+          <w:lang w:val="es-CO"/>
+        </w:rPr>
+      </w:pPr>
+      <w:r>
+        <w:rPr>
+          <w:lang w:val="es-CO"/>
+        </w:rPr>
+        <w:t xml:space="preserve">Resultados del patrón </w:t>
+      </w:r>
+      <w:proofErr w:type="spellStart"/>
+      <w:r>
+        <w:rPr>
+          <w:b/>
+          <w:bCs/>
+          <w:lang w:val="es-CO"/>
+        </w:rPr>
+        <w:t>Abstract</w:t>
+      </w:r>
+      <w:proofErr w:type="spellEnd"/>
+      <w:r>
+        <w:rPr>
+          <w:b/>
+          <w:bCs/>
+          <w:lang w:val="es-CO"/>
+        </w:rPr>
+        <w:t xml:space="preserve"> Factory</w:t>
+      </w:r>
+      <w:r>
+        <w:rPr>
+          <w:lang w:val="es-CO"/>
+        </w:rPr>
+        <w:t>:</w:t>
+      </w:r>
+    </w:p>
+    <w:p>
+      <w:pPr>
+        <w:keepNext/>
+        <w:jc w:val="center"/>
+      </w:pPr>
+      <w:r>
+        <w:rPr>
+          <w:noProof/>
+          <w:lang w:val="es-CO"/>
+        </w:rPr>
+        <w:drawing>
+          <wp:inline distT="0" distB="0" distL="0" distR="0" wp14:anchorId="4A264BC6" wp14:editId="1850FDD9">
+            <wp:extent cx="5486400" cy="3112770"/>
+            <wp:effectExtent l="0" t="0" r="0" b="0"/>
+            <wp:docPr id="672747960" name="Imagen 1"/>
+            <wp:cNvGraphicFramePr>
+              <a:graphicFrameLocks xmlns:a="http://schemas.openxmlformats.org/drawingml/2006/main" noChangeAspect="1"/>
+            </wp:cNvGraphicFramePr>
+            <a:graphic xmlns:a="http://schemas.openxmlformats.org/drawingml/2006/main">
+              <a:graphicData uri="http://schemas.openxmlformats.org/drawingml/2006/picture">
+                <pic:pic xmlns:pic="http://schemas.openxmlformats.org/drawingml/2006/picture">
+                  <pic:nvPicPr>
+                    <pic:cNvPr id="672747960" name=""/>
+                    <pic:cNvPicPr/>
+                  </pic:nvPicPr>
+                  <pic:blipFill>
+                    <a:blip r:embed="rId9"/>
+                    <a:stretch>
+                      <a:fillRect/>
+                    </a:stretch>
+                  </pic:blipFill>
+                  <pic:spPr>
+                    <a:xfrm>
+                      <a:off x="0" y="0"/>
+                      <a:ext cx="5486400" cy="3112770"/>
+                    </a:xfrm>
+                    <a:prstGeom prst="rect">
+                      <a:avLst/>
+                    </a:prstGeom>
+                  </pic:spPr>
+                </pic:pic>
+              </a:graphicData>
+            </a:graphic>
+          </wp:inline>
+        </w:drawing>
+      </w:r>
+    </w:p>
+    <w:p>
+      <w:pPr>
+        <w:pStyle w:val="Descripcin"/>
+        <w:jc w:val="center"/>
+        <w:rPr>
+          <w:b w:val="0"/>
+          <w:bCs w:val="0"/>
+          <w:color w:val="auto"/>
+        </w:rPr>
+      </w:pPr>
+      <w:proofErr w:type="spellStart"/>
+      <w:r>
+        <w:rPr>
+          <w:b w:val="0"/>
+          <w:bCs w:val="0"/>
+          <w:color w:val="auto"/>
+        </w:rPr>
+        <w:t>Ilustración</w:t>
+      </w:r>
+      <w:proofErr w:type="spellEnd"/>
+      <w:r>
+        <w:rPr>
+          <w:b w:val="0"/>
+          <w:bCs w:val="0"/>
+          <w:color w:val="auto"/>
+        </w:rPr>
+        <w:t xml:space="preserve"> </w:t>
+      </w:r>
+      <w:r>
+        <w:rPr>
+          <w:b w:val="0"/>
+          <w:bCs w:val="0"/>
+          <w:color w:val="auto"/>
+        </w:rPr>
+        <w:fldChar w:fldCharType="begin"/>
+      </w:r>
+      <w:r>
+        <w:rPr>
+          <w:b w:val="0"/>
+          <w:bCs w:val="0"/>
+          <w:color w:val="auto"/>
+        </w:rPr>
+        <w:instrText xml:space="preserve"> SEQ Ilustración \* ARABIC </w:instrText>
+      </w:r>
+      <w:r>
+        <w:rPr>
+          <w:b w:val="0"/>
+          <w:bCs w:val="0"/>
+          <w:color w:val="auto"/>
+        </w:rPr>
+        <w:fldChar w:fldCharType="separate"/>
+      </w:r>
+      <w:r>
+        <w:rPr>
+          <w:b w:val="0"/>
+          <w:bCs w:val="0"/>
+          <w:noProof/>
+          <w:color w:val="auto"/>
+        </w:rPr>
+        <w:t>3</w:t>
+      </w:r>
+      <w:r>
+        <w:rPr>
+          <w:b w:val="0"/>
+          <w:bCs w:val="0"/>
+          <w:color w:val="auto"/>
+        </w:rPr>
+        <w:fldChar w:fldCharType="end"/>
+      </w:r>
+      <w:r>
+        <w:rPr>
+          <w:b w:val="0"/>
+          <w:bCs w:val="0"/>
+          <w:color w:val="auto"/>
+        </w:rPr>
+        <w:t xml:space="preserve">: </w:t>
+      </w:r>
+      <w:proofErr w:type="spellStart"/>
+      <w:r>
+        <w:rPr>
+          <w:b w:val="0"/>
+          <w:bCs w:val="0"/>
+          <w:color w:val="auto"/>
+        </w:rPr>
+        <w:t>Patrón</w:t>
+      </w:r>
+      <w:proofErr w:type="spellEnd"/>
+      <w:r>
+        <w:rPr>
+          <w:b w:val="0"/>
+          <w:bCs w:val="0"/>
+          <w:color w:val="auto"/>
+        </w:rPr>
+        <w:t xml:space="preserve"> Abstract Factory.</w:t>
+      </w:r>
+    </w:p>
+    <w:p/>
+    <w:p>
+      <w:pPr>
+        <w:numPr>
+          <w:ilvl w:val="0"/>
+          <w:numId w:val="11"/>
+        </w:numPr>
+        <w:rPr>
+          <w:lang w:val="es-CO"/>
+        </w:rPr>
+      </w:pPr>
+      <w:r>
+        <w:rPr>
+          <w:lang w:val="es-CO"/>
+        </w:rPr>
+        <w:t xml:space="preserve">Resultados del patrón </w:t>
+      </w:r>
+      <w:proofErr w:type="spellStart"/>
+      <w:r>
+        <w:rPr>
+          <w:b/>
+          <w:bCs/>
+          <w:lang w:val="es-CO"/>
+        </w:rPr>
+        <w:t>Builder</w:t>
+      </w:r>
+      <w:proofErr w:type="spellEnd"/>
+      <w:r>
+        <w:rPr>
+          <w:lang w:val="es-CO"/>
+        </w:rPr>
+        <w:t>:</w:t>
+      </w:r>
+    </w:p>
+    <w:p>
+      <w:pPr>
+        <w:keepNext/>
+      </w:pPr>
+      <w:r>
+        <w:rPr>
+          <w:noProof/>
+          <w:lang w:val="es-CO"/>
+        </w:rPr>
+        <w:lastRenderedPageBreak/>
+        <w:drawing>
+          <wp:inline distT="0" distB="0" distL="0" distR="0" wp14:anchorId="221DB78E" wp14:editId="0AFD80B8">
+            <wp:extent cx="5486400" cy="3112770"/>
+            <wp:effectExtent l="0" t="0" r="0" b="0"/>
+            <wp:docPr id="1817029375" name="Imagen 1"/>
+            <wp:cNvGraphicFramePr>
+              <a:graphicFrameLocks xmlns:a="http://schemas.openxmlformats.org/drawingml/2006/main" noChangeAspect="1"/>
+            </wp:cNvGraphicFramePr>
+            <a:graphic xmlns:a="http://schemas.openxmlformats.org/drawingml/2006/main">
+              <a:graphicData uri="http://schemas.openxmlformats.org/drawingml/2006/picture">
+                <pic:pic xmlns:pic="http://schemas.openxmlformats.org/drawingml/2006/picture">
+                  <pic:nvPicPr>
+                    <pic:cNvPr id="1817029375" name=""/>
+                    <pic:cNvPicPr/>
+                  </pic:nvPicPr>
+                  <pic:blipFill>
+                    <a:blip r:embed="rId10"/>
+                    <a:stretch>
+                      <a:fillRect/>
+                    </a:stretch>
+                  </pic:blipFill>
+                  <pic:spPr>
+                    <a:xfrm>
+                      <a:off x="0" y="0"/>
+                      <a:ext cx="5486400" cy="3112770"/>
+                    </a:xfrm>
+                    <a:prstGeom prst="rect">
+                      <a:avLst/>
+                    </a:prstGeom>
+                  </pic:spPr>
+                </pic:pic>
+              </a:graphicData>
+            </a:graphic>
+          </wp:inline>
+        </w:drawing>
+      </w:r>
+    </w:p>
+    <w:p>
+      <w:pPr>
+        <w:pStyle w:val="Descripcin"/>
+        <w:jc w:val="center"/>
+        <w:rPr>
+          <w:b w:val="0"/>
+          <w:bCs w:val="0"/>
+          <w:color w:val="auto"/>
+          <w:lang w:val="es-CO"/>
+        </w:rPr>
+      </w:pPr>
+      <w:proofErr w:type="spellStart"/>
+      <w:r>
+        <w:rPr>
+          <w:b w:val="0"/>
+          <w:bCs w:val="0"/>
+          <w:color w:val="auto"/>
+        </w:rPr>
+        <w:t>Ilustración</w:t>
+      </w:r>
+      <w:proofErr w:type="spellEnd"/>
+      <w:r>
+        <w:rPr>
+          <w:b w:val="0"/>
+          <w:bCs w:val="0"/>
+          <w:color w:val="auto"/>
+        </w:rPr>
+        <w:t xml:space="preserve"> </w:t>
+      </w:r>
+      <w:r>
+        <w:rPr>
+          <w:b w:val="0"/>
+          <w:bCs w:val="0"/>
+          <w:color w:val="auto"/>
+        </w:rPr>
+        <w:fldChar w:fldCharType="begin"/>
+      </w:r>
+      <w:r>
+        <w:rPr>
+          <w:b w:val="0"/>
+          <w:bCs w:val="0"/>
+          <w:color w:val="auto"/>
+        </w:rPr>
+        <w:instrText xml:space="preserve"> SEQ Ilustración \* ARABIC </w:instrText>
+      </w:r>
+      <w:r>
+        <w:rPr>
+          <w:b w:val="0"/>
+          <w:bCs w:val="0"/>
+          <w:color w:val="auto"/>
+        </w:rPr>
+        <w:fldChar w:fldCharType="separate"/>
+      </w:r>
+      <w:r>
+        <w:rPr>
+          <w:b w:val="0"/>
+          <w:bCs w:val="0"/>
+          <w:noProof/>
+          <w:color w:val="auto"/>
+        </w:rPr>
+        <w:t>4</w:t>
+      </w:r>
+      <w:r>
+        <w:rPr>
+          <w:b w:val="0"/>
+          <w:bCs w:val="0"/>
+          <w:color w:val="auto"/>
+        </w:rPr>
+        <w:fldChar w:fldCharType="end"/>
+      </w:r>
+      <w:r>
+        <w:rPr>
+          <w:b w:val="0"/>
+          <w:bCs w:val="0"/>
+          <w:color w:val="auto"/>
+        </w:rPr>
+        <w:t xml:space="preserve">: </w:t>
+      </w:r>
+      <w:proofErr w:type="spellStart"/>
+      <w:r>
+        <w:rPr>
+          <w:b w:val="0"/>
+          <w:bCs w:val="0"/>
+          <w:color w:val="auto"/>
+        </w:rPr>
+        <w:t>Patrón</w:t>
+      </w:r>
+      <w:proofErr w:type="spellEnd"/>
+      <w:r>
+        <w:rPr>
+          <w:b w:val="0"/>
+          <w:bCs w:val="0"/>
+          <w:color w:val="auto"/>
+        </w:rPr>
+        <w:t xml:space="preserve"> Builder.</w:t>
+      </w:r>
+    </w:p>
+    <w:p>
+      <w:pPr>
+        <w:rPr>
+          <w:lang w:val="es-CO"/>
+        </w:rPr>
+      </w:pPr>
+    </w:p>
+    <w:p>
+      <w:pPr>
+        <w:numPr>
+          <w:ilvl w:val="0"/>
+          <w:numId w:val="11"/>
+        </w:numPr>
+        <w:rPr>
+          <w:lang w:val="es-CO"/>
+        </w:rPr>
+      </w:pPr>
+      <w:r>
+        <w:rPr>
+          <w:lang w:val="es-CO"/>
+        </w:rPr>
+        <w:t xml:space="preserve">Resultados del patrón </w:t>
+      </w:r>
+      <w:proofErr w:type="spellStart"/>
+      <w:r>
+        <w:rPr>
+          <w:b/>
+          <w:bCs/>
+          <w:lang w:val="es-CO"/>
+        </w:rPr>
+        <w:t>Prototype</w:t>
+      </w:r>
+      <w:proofErr w:type="spellEnd"/>
+      <w:r>
+        <w:rPr>
+          <w:lang w:val="es-CO"/>
+        </w:rPr>
+        <w:t>:</w:t>
+      </w:r>
+    </w:p>
+    <w:p>
+      <w:pPr>
+        <w:keepNext/>
+      </w:pPr>
+      <w:r>
+        <w:rPr>
+          <w:noProof/>
+          <w:lang w:val="es-CO"/>
+        </w:rPr>
+        <w:drawing>
+          <wp:inline distT="0" distB="0" distL="0" distR="0" wp14:anchorId="618B48D0" wp14:editId="03D5DA7F">
+            <wp:extent cx="5486400" cy="3112770"/>
+            <wp:effectExtent l="0" t="0" r="0" b="0"/>
+            <wp:docPr id="1352410653" name="Imagen 1"/>
+            <wp:cNvGraphicFramePr>
+              <a:graphicFrameLocks xmlns:a="http://schemas.openxmlformats.org/drawingml/2006/main" noChangeAspect="1"/>
+            </wp:cNvGraphicFramePr>
+            <a:graphic xmlns:a="http://schemas.openxmlformats.org/drawingml/2006/main">
+              <a:graphicData uri="http://schemas.openxmlformats.org/drawingml/2006/picture">
+                <pic:pic xmlns:pic="http://schemas.openxmlformats.org/drawingml/2006/picture">
+                  <pic:nvPicPr>
+                    <pic:cNvPr id="1352410653" name=""/>
+                    <pic:cNvPicPr/>
+                  </pic:nvPicPr>
+                  <pic:blipFill>
+                    <a:blip r:embed="rId11"/>
+                    <a:stretch>
+                      <a:fillRect/>
+                    </a:stretch>
+                  </pic:blipFill>
+                  <pic:spPr>
+                    <a:xfrm>
+                      <a:off x="0" y="0"/>
+                      <a:ext cx="5486400" cy="3112770"/>
+                    </a:xfrm>
+                    <a:prstGeom prst="rect">
+                      <a:avLst/>
+                    </a:prstGeom>
+                  </pic:spPr>
+                </pic:pic>
+              </a:graphicData>
+            </a:graphic>
+          </wp:inline>
+        </w:drawing>
+      </w:r>
+    </w:p>
+    <w:p>
+      <w:pPr>
+        <w:pStyle w:val="Descripcin"/>
+        <w:jc w:val="center"/>
+        <w:rPr>
+          <w:b w:val="0"/>
+          <w:bCs w:val="0"/>
+          <w:color w:val="auto"/>
+          <w:lang w:val="es-CO"/>
+        </w:rPr>
+      </w:pPr>
+      <w:r>
+        <w:rPr>
+          <w:b w:val="0"/>
+          <w:bCs w:val="0"/>
+          <w:color w:val="auto"/>
+          <w:lang w:val="es-CO"/>
+        </w:rPr>
+        <w:t xml:space="preserve">Ilustración </w:t>
+      </w:r>
+      <w:r>
+        <w:rPr>
+          <w:b w:val="0"/>
+          <w:bCs w:val="0"/>
+          <w:color w:val="auto"/>
+        </w:rPr>
+        <w:fldChar w:fldCharType="begin"/>
+      </w:r>
+      <w:r>
+        <w:rPr>
+          <w:b w:val="0"/>
+          <w:bCs w:val="0"/>
+          <w:color w:val="auto"/>
+          <w:lang w:val="es-CO"/>
+        </w:rPr>
+        <w:instrText xml:space="preserve"> SEQ Ilustración \* ARABIC </w:instrText>
+      </w:r>
+      <w:r>
+        <w:rPr>
+          <w:b w:val="0"/>
+          <w:bCs w:val="0"/>
+          <w:color w:val="auto"/>
+        </w:rPr>
+        <w:fldChar w:fldCharType="separate"/>
+      </w:r>
+      <w:r>
+        <w:rPr>
+          <w:b w:val="0"/>
+          <w:bCs w:val="0"/>
+          <w:noProof/>
+          <w:color w:val="auto"/>
+          <w:lang w:val="es-CO"/>
+        </w:rPr>
+        <w:t>5</w:t>
+      </w:r>
+      <w:r>
+        <w:rPr>
+          <w:b w:val="0"/>
+          <w:bCs w:val="0"/>
+          <w:color w:val="auto"/>
+        </w:rPr>
+        <w:fldChar w:fldCharType="end"/>
+      </w:r>
+      <w:r>
+        <w:rPr>
+          <w:b w:val="0"/>
+          <w:bCs w:val="0"/>
+          <w:color w:val="auto"/>
+          <w:lang w:val="es-CO"/>
+        </w:rPr>
+        <w:t xml:space="preserve">: Patrón </w:t>
+      </w:r>
+      <w:proofErr w:type="spellStart"/>
+      <w:r>
+        <w:rPr>
+          <w:b w:val="0"/>
+          <w:bCs w:val="0"/>
+          <w:color w:val="auto"/>
+          <w:lang w:val="es-CO"/>
+        </w:rPr>
+        <w:t>Prototype</w:t>
+      </w:r>
+      <w:proofErr w:type="spellEnd"/>
+      <w:r>
+        <w:rPr>
+          <w:b w:val="0"/>
+          <w:bCs w:val="0"/>
+          <w:color w:val="auto"/>
+          <w:lang w:val="es-CO"/>
+        </w:rPr>
+        <w:t>.</w:t>
+      </w:r>
+    </w:p>
+    <w:p>
+      <w:pPr>
+        <w:rPr>
+          <w:lang w:val="es-CO"/>
+        </w:rPr>
+      </w:pPr>
+    </w:p>
+    <w:p>
+      <w:pPr>
+        <w:pStyle w:val="Ttulo1"/>
+        <w:rPr>
+          <w:color w:val="auto"/>
+          <w:lang w:val="es-CO"/>
+        </w:rPr>
+      </w:pPr>
+      <w:r>
+        <w:rPr>
+          <w:color w:val="auto"/>
+          <w:lang w:val="es-CO"/>
+        </w:rPr>
+        <w:lastRenderedPageBreak/>
         <w:t>Conclusiones</w:t>
       </w:r>
     </w:p>
@@ -362,24 +1322,20 @@
         <w:rPr>
           <w:lang w:val="es-CO"/>
         </w:rPr>
-        <w:t>E</w:t>
-      </w:r>
-      <w:r>
-        <w:rPr>
-          <w:lang w:val="es-CO"/>
-        </w:rPr>
-        <w:t>ste ejercicio reforzó la capacidad de aplicar soluciones de diseño eficientes, permitiendo a los desarrolladores mejorar la calidad del código y optimizar el uso de recursos en la construcción de software orientado a objetos.</w:t>
+        <w:t>Este ejercicio reforzó la capacidad de aplicar soluciones de diseño eficientes, permitiendo a los desarrolladores mejorar la calidad del código y optimizar el uso de recursos en la construcción de software orientado a objetos.</w:t>
       </w:r>
     </w:p>
     <w:p>
       <w:pPr>
         <w:pStyle w:val="Ttulo1"/>
         <w:rPr>
+          <w:color w:val="auto"/>
           <w:lang w:val="es-CO"/>
         </w:rPr>
       </w:pPr>
       <w:r>
         <w:rPr>
+          <w:color w:val="auto"/>
           <w:lang w:val="es-CO"/>
         </w:rPr>
         <w:t>Referencias</w:t>
@@ -625,6 +1581,119 @@
       </w:rPr>
     </w:lvl>
   </w:abstractNum>
+  <w:abstractNum w:abstractNumId="9" w15:restartNumberingAfterBreak="0">
+    <w:nsid w:val="10CC1D3C"/>
+    <w:multiLevelType w:val="hybridMultilevel"/>
+    <w:tmpl w:val="95485196"/>
+    <w:lvl w:ilvl="0" w:tplc="240A0001">
+      <w:start w:val="1"/>
+      <w:numFmt w:val="bullet"/>
+      <w:lvlText w:val=""/>
+      <w:lvlJc w:val="left"/>
+      <w:pPr>
+        <w:ind w:left="720" w:hanging="360"/>
+      </w:pPr>
+      <w:rPr>
+        <w:rFonts w:ascii="Symbol" w:hAnsi="Symbol" w:hint="default"/>
+      </w:rPr>
+    </w:lvl>
+    <w:lvl w:ilvl="1" w:tplc="240A0003" w:tentative="1">
+      <w:start w:val="1"/>
+      <w:numFmt w:val="bullet"/>
+      <w:lvlText w:val="o"/>
+      <w:lvlJc w:val="left"/>
+      <w:pPr>
+        <w:ind w:left="1440" w:hanging="360"/>
+      </w:pPr>
+      <w:rPr>
+        <w:rFonts w:ascii="Courier New" w:hAnsi="Courier New" w:cs="Courier New" w:hint="default"/>
+      </w:rPr>
+    </w:lvl>
+    <w:lvl w:ilvl="2" w:tplc="240A0005" w:tentative="1">
+      <w:start w:val="1"/>
+      <w:numFmt w:val="bullet"/>
+      <w:lvlText w:val=""/>
+      <w:lvlJc w:val="left"/>
+      <w:pPr>
+        <w:ind w:left="2160" w:hanging="360"/>
+      </w:pPr>
+      <w:rPr>
+        <w:rFonts w:ascii="Wingdings" w:hAnsi="Wingdings" w:hint="default"/>
+      </w:rPr>
+    </w:lvl>
+    <w:lvl w:ilvl="3" w:tplc="240A0001" w:tentative="1">
+      <w:start w:val="1"/>
+      <w:numFmt w:val="bullet"/>
+      <w:lvlText w:val=""/>
+      <w:lvlJc w:val="left"/>
+      <w:pPr>
+        <w:ind w:left="2880" w:hanging="360"/>
+      </w:pPr>
+      <w:rPr>
+        <w:rFonts w:ascii="Symbol" w:hAnsi="Symbol" w:hint="default"/>
+      </w:rPr>
+    </w:lvl>
+    <w:lvl w:ilvl="4" w:tplc="240A0003" w:tentative="1">
+      <w:start w:val="1"/>
+      <w:numFmt w:val="bullet"/>
+      <w:lvlText w:val="o"/>
+      <w:lvlJc w:val="left"/>
+      <w:pPr>
+        <w:ind w:left="3600" w:hanging="360"/>
+      </w:pPr>
+      <w:rPr>
+        <w:rFonts w:ascii="Courier New" w:hAnsi="Courier New" w:cs="Courier New" w:hint="default"/>
+      </w:rPr>
+    </w:lvl>
+    <w:lvl w:ilvl="5" w:tplc="240A0005" w:tentative="1">
+      <w:start w:val="1"/>
+      <w:numFmt w:val="bullet"/>
+      <w:lvlText w:val=""/>
+      <w:lvlJc w:val="left"/>
+      <w:pPr>
+        <w:ind w:left="4320" w:hanging="360"/>
+      </w:pPr>
+      <w:rPr>
+        <w:rFonts w:ascii="Wingdings" w:hAnsi="Wingdings" w:hint="default"/>
+      </w:rPr>
+    </w:lvl>
+    <w:lvl w:ilvl="6" w:tplc="240A0001" w:tentative="1">
+      <w:start w:val="1"/>
+      <w:numFmt w:val="bullet"/>
+      <w:lvlText w:val=""/>
+      <w:lvlJc w:val="left"/>
+      <w:pPr>
+        <w:ind w:left="5040" w:hanging="360"/>
+      </w:pPr>
+      <w:rPr>
+        <w:rFonts w:ascii="Symbol" w:hAnsi="Symbol" w:hint="default"/>
+      </w:rPr>
+    </w:lvl>
+    <w:lvl w:ilvl="7" w:tplc="240A0003" w:tentative="1">
+      <w:start w:val="1"/>
+      <w:numFmt w:val="bullet"/>
+      <w:lvlText w:val="o"/>
+      <w:lvlJc w:val="left"/>
+      <w:pPr>
+        <w:ind w:left="5760" w:hanging="360"/>
+      </w:pPr>
+      <w:rPr>
+        <w:rFonts w:ascii="Courier New" w:hAnsi="Courier New" w:cs="Courier New" w:hint="default"/>
+      </w:rPr>
+    </w:lvl>
+    <w:lvl w:ilvl="8" w:tplc="240A0005" w:tentative="1">
+      <w:start w:val="1"/>
+      <w:numFmt w:val="bullet"/>
+      <w:lvlText w:val=""/>
+      <w:lvlJc w:val="left"/>
+      <w:pPr>
+        <w:ind w:left="6480" w:hanging="360"/>
+      </w:pPr>
+      <w:rPr>
+        <w:rFonts w:ascii="Wingdings" w:hAnsi="Wingdings" w:hint="default"/>
+      </w:rPr>
+    </w:lvl>
+  </w:abstractNum>
   <w:num w:numId="1" w16cid:durableId="1281496891">
     <w:abstractNumId w:val="8"/>
   </w:num>
@@ -651,6 +1720,12 @@
   </w:num>
   <w:num w:numId="9" w16cid:durableId="24406796">
     <w:abstractNumId w:val="0"/>
+  </w:num>
+  <w:num w:numId="10" w16cid:durableId="1718165519">
+    <w:abstractNumId w:val="9"/>
+  </w:num>
+  <w:num w:numId="11" w16cid:durableId="707684363">
+    <w:abstractNumId w:val="9"/>
   </w:num>
 </w:numbering>
 </file>
@@ -1828,7 +2903,6 @@
     <w:basedOn w:val="Normal"/>
     <w:next w:val="Normal"/>
     <w:uiPriority w:val="35"/>
-    <w:semiHidden/>
     <w:unhideWhenUsed/>
     <w:qFormat/>
     <w:rsid w:val="00FC693F"/>
@@ -12034,6 +13108,41 @@
         <w:shd w:val="clear" w:color="auto" w:fill="FBCAA2" w:themeFill="accent6" w:themeFillTint="7F"/>
       </w:tcPr>
     </w:tblStylePr>
+  </w:style>
+  <w:style w:type="character" w:styleId="Hipervnculo">
+    <w:name w:val="Hyperlink"/>
+    <w:basedOn w:val="Fuentedeprrafopredeter"/>
+    <w:uiPriority w:val="99"/>
+    <w:unhideWhenUsed/>
+    <w:rsid w:val="00663FBA"/>
+    <w:rPr>
+      <w:color w:val="0000FF" w:themeColor="hyperlink"/>
+      <w:u w:val="single"/>
+    </w:rPr>
+  </w:style>
+  <w:style w:type="character" w:styleId="Mencinsinresolver">
+    <w:name w:val="Unresolved Mention"/>
+    <w:basedOn w:val="Fuentedeprrafopredeter"/>
+    <w:uiPriority w:val="99"/>
+    <w:semiHidden/>
+    <w:unhideWhenUsed/>
+    <w:rsid w:val="00663FBA"/>
+    <w:rPr>
+      <w:color w:val="605E5C"/>
+      <w:shd w:val="clear" w:color="auto" w:fill="E1DFDD"/>
+    </w:rPr>
+  </w:style>
+  <w:style w:type="character" w:styleId="Hipervnculovisitado">
+    <w:name w:val="FollowedHyperlink"/>
+    <w:basedOn w:val="Fuentedeprrafopredeter"/>
+    <w:uiPriority w:val="99"/>
+    <w:semiHidden/>
+    <w:unhideWhenUsed/>
+    <w:rsid w:val="00663FBA"/>
+    <w:rPr>
+      <w:color w:val="800080" w:themeColor="followedHyperlink"/>
+      <w:u w:val="single"/>
+    </w:rPr>
   </w:style>
 </w:styles>
 </file>

</xml_diff>